<commit_message>
Updated delivery model for record GDPR and added new template to export all records in one docx file
</commit_message>
<xml_diff>
--- a/deliveries/cases/FR/6.docx
+++ b/deliveries/cases/FR/6.docx
@@ -68,6 +68,9 @@
           </wp:anchor>
         </w:drawing>
       </w:r>
+      <w:bookmarkStart w:id="0" w:name="_GoBack"/>
+      <w:bookmarkStart w:id="1" w:name="_GoBack"/>
+      <w:bookmarkEnd w:id="1"/>
     </w:p>
     <w:p>
       <w:pPr>
@@ -323,7 +326,6 @@
           <w:b/>
           <w:szCs w:val="36"/>
         </w:rPr>
-        <w:t>Sécurité de l'information - MONARC</w:t>
       </w:r>
       <w:r>
         <w:rPr>
@@ -332,6 +334,55 @@
           <w:szCs w:val="36"/>
         </w:rPr>
         <w:fldChar w:fldCharType="end"/>
+      </w:r>
+      <w:r>
+        <w:rPr>
+          <w:b/>
+          <w:sz w:val="36"/>
+          <w:szCs w:val="36"/>
+        </w:rPr>
+        <w:fldChar w:fldCharType="begin"/>
+      </w:r>
+      <w:r>
+        <w:rPr>
+          <w:sz w:val="36"/>
+          <w:b/>
+          <w:szCs w:val="36"/>
+        </w:rPr>
+        <w:instrText> SUBJECT </w:instrText>
+      </w:r>
+      <w:r>
+        <w:rPr>
+          <w:sz w:val="36"/>
+          <w:b/>
+          <w:szCs w:val="36"/>
+        </w:rPr>
+        <w:fldChar w:fldCharType="separate"/>
+      </w:r>
+      <w:r>
+        <w:rPr>
+          <w:sz w:val="36"/>
+          <w:b/>
+          <w:szCs w:val="36"/>
+        </w:rPr>
+      </w:r>
+      <w:r>
+        <w:rPr>
+          <w:sz w:val="36"/>
+          <w:b/>
+          <w:szCs w:val="36"/>
+        </w:rPr>
+        <w:fldChar w:fldCharType="end"/>
+      </w:r>
+      <w:r>
+        <w:rPr>
+          <w:b/>
+          <w:color w:val="000000"/>
+          <w:sz w:val="36"/>
+          <w:szCs w:val="36"/>
+          <w:lang w:val="fr-LU"/>
+        </w:rPr>
+        <w:t>Sécurité de l’information - MONARC</w:t>
       </w:r>
     </w:p>
     <w:p>
@@ -478,18 +529,18 @@
         </w:rPr>
         <w:t>Informations générales</w:t>
       </w:r>
-      <w:bookmarkStart w:id="0" w:name="_Toc44755072"/>
-      <w:bookmarkStart w:id="1" w:name="_Toc21427160"/>
-      <w:bookmarkStart w:id="2" w:name="_Toc21425305"/>
-      <w:bookmarkStart w:id="3" w:name="_Toc21419504"/>
-      <w:bookmarkStart w:id="4" w:name="_Toc21404234"/>
-      <w:bookmarkStart w:id="5" w:name="_Toc21257203"/>
-      <w:bookmarkEnd w:id="0"/>
-      <w:bookmarkEnd w:id="1"/>
+      <w:bookmarkStart w:id="2" w:name="_Toc21257203"/>
+      <w:bookmarkStart w:id="3" w:name="_Toc21404234"/>
+      <w:bookmarkStart w:id="4" w:name="_Toc21419504"/>
+      <w:bookmarkStart w:id="5" w:name="_Toc21425305"/>
+      <w:bookmarkStart w:id="6" w:name="_Toc21427160"/>
+      <w:bookmarkStart w:id="7" w:name="_Toc44755072"/>
       <w:bookmarkEnd w:id="2"/>
       <w:bookmarkEnd w:id="3"/>
       <w:bookmarkEnd w:id="4"/>
       <w:bookmarkEnd w:id="5"/>
+      <w:bookmarkEnd w:id="6"/>
+      <w:bookmarkEnd w:id="7"/>
     </w:p>
     <w:p>
       <w:pPr>
@@ -782,7 +833,7 @@
           <w:docPartGallery w:val="Table of Contents"/>
           <w:docPartUnique w:val="true"/>
         </w:docPartObj>
-        <w:id w:val="1252916336"/>
+        <w:id w:val="1203321347"/>
       </w:sdtPr>
       <w:sdtContent>
         <w:p>
@@ -799,7 +850,7 @@
         </w:p>
         <w:p>
           <w:pPr>
-            <w:pStyle w:val="Contents2"/>
+            <w:pStyle w:val="Contents1"/>
             <w:tabs>
               <w:tab w:val="right" w:pos="10336" w:leader="dot"/>
             </w:tabs>
@@ -812,7 +863,6 @@
             <w:rPr>
               <w:webHidden/>
               <w:rStyle w:val="IndexLink"/>
-              <w:vanish w:val="false"/>
             </w:rPr>
             <w:instrText> TOC \z \o "1-3" \u \h</w:instrText>
           </w:r>
@@ -820,18 +870,16 @@
             <w:rPr>
               <w:webHidden/>
               <w:rStyle w:val="IndexLink"/>
-              <w:vanish w:val="false"/>
             </w:rPr>
             <w:fldChar w:fldCharType="separate"/>
           </w:r>
-          <w:hyperlink w:anchor="__RefHeading___Toc2226_1305690884">
+          <w:hyperlink w:anchor="__RefHeading___Toc14047_43775959">
             <w:r>
               <w:rPr>
                 <w:webHidden/>
                 <w:rStyle w:val="IndexLink"/>
-                <w:vanish w:val="false"/>
               </w:rPr>
-              <w:t>1 Registre des activités de traitement</w:t>
+              <w:t>1. Registre des activités de traitement</w:t>
               <w:tab/>
               <w:t>3</w:t>
             </w:r>
@@ -845,14 +893,13 @@
             </w:tabs>
             <w:rPr/>
           </w:pPr>
-          <w:hyperlink w:anchor="__RefHeading___Toc1392_1305690884">
+          <w:hyperlink w:anchor="__RefHeading___Toc14049_43775959">
             <w:r>
               <w:rPr>
                 <w:webHidden/>
                 <w:rStyle w:val="IndexLink"/>
-                <w:vanish w:val="false"/>
               </w:rPr>
-              <w:t>1.1 Informations générales</w:t>
+              <w:t>1.1 Description du traitement</w:t>
               <w:tab/>
               <w:t>3</w:t>
             </w:r>
@@ -866,14 +913,13 @@
             </w:tabs>
             <w:rPr/>
           </w:pPr>
-          <w:hyperlink w:anchor="__RefHeading___Toc1394_1305690884">
+          <w:hyperlink w:anchor="__RefHeading___Toc14051_43775959">
             <w:r>
               <w:rPr>
                 <w:webHidden/>
                 <w:rStyle w:val="IndexLink"/>
-                <w:vanish w:val="false"/>
               </w:rPr>
-              <w:t>1.2 Autres contrôleurs impliqués</w:t>
+              <w:t>1.2 Acteurs</w:t>
               <w:tab/>
               <w:t>4</w:t>
             </w:r>
@@ -887,14 +933,13 @@
             </w:tabs>
             <w:rPr/>
           </w:pPr>
-          <w:hyperlink w:anchor="__RefHeading___Toc1396_1305690884">
+          <w:hyperlink w:anchor="__RefHeading___Toc14053_43775959">
             <w:r>
               <w:rPr>
                 <w:webHidden/>
                 <w:rStyle w:val="IndexLink"/>
-                <w:vanish w:val="false"/>
               </w:rPr>
-              <w:t>1.3 Processeurs de données</w:t>
+              <w:t>1.3 Catégories de données à caractère personnel</w:t>
               <w:tab/>
               <w:t>5</w:t>
             </w:r>
@@ -902,55 +947,113 @@
         </w:p>
         <w:p>
           <w:pPr>
+            <w:pStyle w:val="Contents2"/>
+            <w:tabs>
+              <w:tab w:val="right" w:pos="10336" w:leader="dot"/>
+            </w:tabs>
+            <w:rPr/>
+          </w:pPr>
+          <w:hyperlink w:anchor="__RefHeading___Toc14055_43775959">
+            <w:r>
+              <w:rPr>
+                <w:webHidden/>
+                <w:rStyle w:val="IndexLink"/>
+              </w:rPr>
+              <w:t>1.4 Destinataires</w:t>
+              <w:tab/>
+              <w:t>6</w:t>
+            </w:r>
+          </w:hyperlink>
+        </w:p>
+        <w:p>
+          <w:pPr>
+            <w:pStyle w:val="Contents2"/>
+            <w:tabs>
+              <w:tab w:val="right" w:pos="10336" w:leader="dot"/>
+            </w:tabs>
+            <w:rPr/>
+          </w:pPr>
+          <w:hyperlink w:anchor="__RefHeading___Toc14057_43775959">
+            <w:r>
+              <w:rPr>
+                <w:webHidden/>
+                <w:rStyle w:val="IndexLink"/>
+              </w:rPr>
+              <w:t>1.5 Transferts internationals</w:t>
+              <w:tab/>
+              <w:t>7</w:t>
+            </w:r>
+          </w:hyperlink>
+        </w:p>
+        <w:p>
+          <w:pPr>
+            <w:pStyle w:val="Contents2"/>
+            <w:tabs>
+              <w:tab w:val="right" w:pos="10336" w:leader="dot"/>
+            </w:tabs>
+            <w:rPr/>
+          </w:pPr>
+          <w:hyperlink w:anchor="__RefHeading___Toc14059_43775959">
+            <w:r>
+              <w:rPr>
+                <w:webHidden/>
+                <w:rStyle w:val="IndexLink"/>
+              </w:rPr>
+              <w:t>1.6 Sous-traitants</w:t>
+              <w:tab/>
+              <w:t>8</w:t>
+            </w:r>
+          </w:hyperlink>
+        </w:p>
+        <w:p>
+          <w:pPr>
             <w:pStyle w:val="Heading1"/>
-            <w:widowControl/>
             <w:numPr>
               <w:ilvl w:val="0"/>
-              <w:numId w:val="1"/>
+              <w:numId w:val="2"/>
             </w:numPr>
-            <w:suppressAutoHyphens w:val="true"/>
-            <w:bidi w:val="0"/>
-            <w:spacing w:lineRule="auto" w:line="240" w:before="360" w:after="240"/>
-            <w:jc w:val="both"/>
-            <w:outlineLvl w:val="1"/>
-            <w:rPr/>
+            <w:rPr>
+              <w:sz w:val="32"/>
+              <w:szCs w:val="32"/>
+            </w:rPr>
           </w:pPr>
-          <w:bookmarkStart w:id="6" w:name="__RefHeading___Toc2226_1305690884"/>
-          <w:bookmarkEnd w:id="6"/>
+          <w:bookmarkStart w:id="8" w:name="__RefHeading___Toc14047_43775959"/>
+          <w:bookmarkEnd w:id="8"/>
           <w:r>
             <w:rPr>
-              <w:lang w:val="fr-FR" w:eastAsia="fr-FR" w:bidi="hi-IN"/>
+              <w:sz w:val="32"/>
+              <w:szCs w:val="32"/>
             </w:rPr>
             <w:t>Registre des activités de traitement</w:t>
           </w:r>
           <w:r>
-            <w:rPr/>
+            <w:rPr>
+              <w:sz w:val="32"/>
+              <w:szCs w:val="32"/>
+            </w:rPr>
             <w:fldChar w:fldCharType="end"/>
           </w:r>
         </w:p>
         <w:p>
           <w:pPr>
             <w:pStyle w:val="Heading2"/>
-            <w:widowControl/>
             <w:numPr>
               <w:ilvl w:val="1"/>
               <w:numId w:val="1"/>
             </w:numPr>
-            <w:suppressAutoHyphens w:val="true"/>
-            <w:bidi w:val="0"/>
-            <w:spacing w:lineRule="auto" w:line="240" w:before="360" w:after="240"/>
-            <w:ind w:left="629" w:right="0" w:hanging="540"/>
-            <w:jc w:val="both"/>
-            <w:outlineLvl w:val="1"/>
-            <w:rPr/>
+            <w:rPr>
+              <w:sz w:val="24"/>
+              <w:szCs w:val="24"/>
+            </w:rPr>
           </w:pPr>
-          <w:bookmarkStart w:id="7" w:name="__RefHeading___Toc1392_1305690884"/>
-          <w:bookmarkEnd w:id="7"/>
+          <w:bookmarkStart w:id="9" w:name="__RefHeading___Toc14049_43775959"/>
+          <w:bookmarkEnd w:id="9"/>
           <w:r>
             <w:rPr>
-              <w:lang w:val="fr-FR" w:eastAsia="fr-FR" w:bidi="hi-IN"/>
-            </w:rPr>
-            <w:t>Informations générales</w:t>
+              <w:sz w:val="24"/>
+              <w:szCs w:val="24"/>
+            </w:rPr>
+            <w:t>Description du traitement</w:t>
           </w:r>
         </w:p>
         <w:p>
@@ -975,26 +1078,20 @@
         <w:p>
           <w:pPr>
             <w:pStyle w:val="Heading2"/>
-            <w:widowControl/>
             <w:numPr>
               <w:ilvl w:val="1"/>
               <w:numId w:val="1"/>
             </w:numPr>
-            <w:suppressAutoHyphens w:val="true"/>
-            <w:bidi w:val="0"/>
-            <w:spacing w:lineRule="auto" w:line="240" w:before="360" w:after="240"/>
-            <w:ind w:left="629" w:right="0" w:hanging="540"/>
-            <w:jc w:val="both"/>
-            <w:outlineLvl w:val="1"/>
             <w:rPr/>
           </w:pPr>
-          <w:bookmarkStart w:id="8" w:name="__RefHeading___Toc1394_1305690884"/>
-          <w:bookmarkEnd w:id="8"/>
+          <w:bookmarkStart w:id="10" w:name="__RefHeading___Toc14051_43775959"/>
+          <w:bookmarkEnd w:id="10"/>
           <w:r>
             <w:rPr>
-              <w:lang w:val="fr-FR" w:eastAsia="fr-FR" w:bidi="hi-IN"/>
-            </w:rPr>
-            <w:t>Autres contrôleurs impliqués</w:t>
+              <w:sz w:val="24"/>
+              <w:szCs w:val="24"/>
+            </w:rPr>
+            <w:t>Acteurs</w:t>
           </w:r>
         </w:p>
         <w:p>
@@ -1010,7 +1107,7 @@
               <w:sz w:val="22"/>
               <w:szCs w:val="22"/>
             </w:rPr>
-            <w:t>${TABLE_JOINT_CONTROLLERS}</w:t>
+            <w:t>${TABLE_RECORD_ACTORS}</w:t>
           </w:r>
           <w:r>
             <w:br w:type="page"/>
@@ -1019,26 +1116,176 @@
         <w:p>
           <w:pPr>
             <w:pStyle w:val="Heading2"/>
-            <w:widowControl/>
             <w:numPr>
               <w:ilvl w:val="1"/>
               <w:numId w:val="1"/>
             </w:numPr>
-            <w:suppressAutoHyphens w:val="true"/>
-            <w:bidi w:val="0"/>
-            <w:spacing w:lineRule="auto" w:line="240" w:before="360" w:after="240"/>
-            <w:ind w:left="629" w:right="0" w:hanging="540"/>
-            <w:jc w:val="both"/>
-            <w:outlineLvl w:val="1"/>
             <w:rPr/>
           </w:pPr>
-          <w:bookmarkStart w:id="9" w:name="__RefHeading___Toc1396_1305690884"/>
-          <w:bookmarkEnd w:id="9"/>
+          <w:bookmarkStart w:id="11" w:name="__RefHeading___Toc14053_43775959"/>
+          <w:bookmarkEnd w:id="11"/>
           <w:r>
             <w:rPr>
-              <w:lang w:val="fr-FR" w:eastAsia="fr-FR" w:bidi="hi-IN"/>
-            </w:rPr>
-            <w:t>Processeurs de données</w:t>
+              <w:sz w:val="24"/>
+              <w:szCs w:val="24"/>
+            </w:rPr>
+            <w:t xml:space="preserve">Catégories de données à caractère personnel </w:t>
+          </w:r>
+        </w:p>
+        <w:p>
+          <w:pPr>
+            <w:pStyle w:val="Normal"/>
+            <w:rPr>
+              <w:sz w:val="22"/>
+              <w:szCs w:val="22"/>
+            </w:rPr>
+          </w:pPr>
+          <w:r>
+            <w:rPr>
+              <w:sz w:val="22"/>
+              <w:szCs w:val="22"/>
+            </w:rPr>
+            <w:t>${TABLE_RECORD_</w:t>
+          </w:r>
+          <w:r>
+            <w:rPr>
+              <w:sz w:val="22"/>
+              <w:szCs w:val="22"/>
+            </w:rPr>
+            <w:t>PERSONAL_DATA</w:t>
+          </w:r>
+          <w:r>
+            <w:rPr>
+              <w:sz w:val="22"/>
+              <w:szCs w:val="22"/>
+            </w:rPr>
+            <w:t>}</w:t>
+          </w:r>
+          <w:r>
+            <w:br w:type="page"/>
+          </w:r>
+        </w:p>
+        <w:p>
+          <w:pPr>
+            <w:pStyle w:val="Heading2"/>
+            <w:numPr>
+              <w:ilvl w:val="1"/>
+              <w:numId w:val="1"/>
+            </w:numPr>
+            <w:rPr/>
+          </w:pPr>
+          <w:bookmarkStart w:id="12" w:name="__RefHeading___Toc14055_43775959"/>
+          <w:bookmarkEnd w:id="12"/>
+          <w:r>
+            <w:rPr>
+              <w:sz w:val="24"/>
+              <w:szCs w:val="24"/>
+            </w:rPr>
+            <w:t xml:space="preserve">Destinataires </w:t>
+          </w:r>
+        </w:p>
+        <w:p>
+          <w:pPr>
+            <w:pStyle w:val="Normal"/>
+            <w:rPr>
+              <w:sz w:val="22"/>
+              <w:szCs w:val="22"/>
+            </w:rPr>
+          </w:pPr>
+          <w:r>
+            <w:rPr>
+              <w:sz w:val="22"/>
+              <w:szCs w:val="22"/>
+            </w:rPr>
+            <w:t>${TABLE_RECORD_</w:t>
+          </w:r>
+          <w:r>
+            <w:rPr>
+              <w:sz w:val="22"/>
+              <w:szCs w:val="22"/>
+            </w:rPr>
+            <w:t>RECIPIENTS</w:t>
+          </w:r>
+          <w:r>
+            <w:rPr>
+              <w:sz w:val="22"/>
+              <w:szCs w:val="22"/>
+            </w:rPr>
+            <w:t>}</w:t>
+          </w:r>
+          <w:r>
+            <w:br w:type="page"/>
+          </w:r>
+        </w:p>
+        <w:p>
+          <w:pPr>
+            <w:pStyle w:val="Heading2"/>
+            <w:numPr>
+              <w:ilvl w:val="1"/>
+              <w:numId w:val="1"/>
+            </w:numPr>
+            <w:rPr/>
+          </w:pPr>
+          <w:bookmarkStart w:id="13" w:name="__RefHeading___Toc14057_43775959"/>
+          <w:bookmarkEnd w:id="13"/>
+          <w:r>
+            <w:rPr>
+              <w:sz w:val="24"/>
+              <w:szCs w:val="24"/>
+            </w:rPr>
+            <w:t>Transferts internationals</w:t>
+          </w:r>
+        </w:p>
+        <w:p>
+          <w:pPr>
+            <w:pStyle w:val="Normal"/>
+            <w:rPr>
+              <w:sz w:val="22"/>
+              <w:szCs w:val="22"/>
+            </w:rPr>
+          </w:pPr>
+          <w:r>
+            <w:rPr>
+              <w:sz w:val="22"/>
+              <w:szCs w:val="22"/>
+            </w:rPr>
+            <w:t>${TABLE_RECORD_</w:t>
+          </w:r>
+          <w:r>
+            <w:rPr>
+              <w:sz w:val="22"/>
+              <w:szCs w:val="22"/>
+            </w:rPr>
+            <w:t>INTERNATIONAL_TRANSFERS</w:t>
+          </w:r>
+          <w:r>
+            <w:rPr>
+              <w:sz w:val="22"/>
+              <w:szCs w:val="22"/>
+            </w:rPr>
+            <w:t>}</w:t>
+          </w:r>
+          <w:r>
+            <w:br w:type="page"/>
+          </w:r>
+        </w:p>
+        <w:p>
+          <w:pPr>
+            <w:pStyle w:val="Heading2"/>
+            <w:numPr>
+              <w:ilvl w:val="1"/>
+              <w:numId w:val="1"/>
+            </w:numPr>
+            <w:rPr/>
+          </w:pPr>
+          <w:bookmarkStart w:id="14" w:name="__RefHeading___Toc14059_43775959"/>
+          <w:bookmarkEnd w:id="14"/>
+          <w:r>
+            <w:rPr>
+              <w:sz w:val="24"/>
+              <w:szCs w:val="24"/>
+            </w:rPr>
+            <w:t>Sous-traitants</w:t>
           </w:r>
         </w:p>
         <w:p>
@@ -1055,7 +1302,21 @@
               <w:sz w:val="22"/>
               <w:szCs w:val="22"/>
             </w:rPr>
-            <w:t>${TABLE_PROCESSORS}</w:t>
+            <w:t>${TABLE_RECORD_</w:t>
+          </w:r>
+          <w:r>
+            <w:rPr>
+              <w:sz w:val="22"/>
+              <w:szCs w:val="22"/>
+            </w:rPr>
+            <w:t>PROCESSORS</w:t>
+          </w:r>
+          <w:r>
+            <w:rPr>
+              <w:sz w:val="22"/>
+              <w:szCs w:val="22"/>
+            </w:rPr>
+            <w:t>}</w:t>
           </w:r>
         </w:p>
       </w:sdtContent>
@@ -1111,7 +1372,7 @@
     </w:pPr>
     <w:r>
       <w:drawing>
-        <wp:anchor behindDoc="1" distT="0" distB="0" distL="0" distR="7620" simplePos="0" locked="0" layoutInCell="1" allowOverlap="1" relativeHeight="6">
+        <wp:anchor behindDoc="1" distT="0" distB="0" distL="0" distR="7620" simplePos="0" locked="0" layoutInCell="1" allowOverlap="1" relativeHeight="9">
           <wp:simplePos x="0" y="0"/>
           <wp:positionH relativeFrom="column">
             <wp:posOffset>-70485</wp:posOffset>
@@ -1207,7 +1468,7 @@
         <w:i w:val="false"/>
         <w:rFonts w:ascii="Century Schoolbook" w:hAnsi="Century Schoolbook"/>
       </w:rPr>
-      <w:t>3</w:t>
+      <w:t>8</w:t>
     </w:r>
     <w:r>
       <w:rPr>
@@ -1250,7 +1511,7 @@
         <w:i w:val="false"/>
         <w:rFonts w:ascii="Century Schoolbook" w:hAnsi="Century Schoolbook"/>
       </w:rPr>
-      <w:t>5</w:t>
+      <w:t>8</w:t>
     </w:r>
     <w:r>
       <w:rPr>
@@ -1306,7 +1567,7 @@
           </w:pPr>
           <w:r>
             <w:drawing>
-              <wp:anchor behindDoc="1" distT="0" distB="0" distL="114300" distR="114300" simplePos="0" locked="0" layoutInCell="1" allowOverlap="1" relativeHeight="10">
+              <wp:anchor behindDoc="1" distT="0" distB="0" distL="114300" distR="114300" simplePos="0" locked="0" layoutInCell="1" allowOverlap="1" relativeHeight="16">
                 <wp:simplePos x="0" y="0"/>
                 <wp:positionH relativeFrom="column">
                   <wp:posOffset>0</wp:posOffset>
@@ -1873,8 +2134,8 @@
         <w:strike w:val="false"/>
         <w:vertAlign w:val="baseline"/>
         <w:position w:val="0"/>
-        <w:sz w:val="22"/>
-        <w:sz w:val="22"/>
+        <w:sz w:val="24"/>
+        <w:sz w:val="24"/>
         <w:spacing w:val="0"/>
         <w:i w:val="false"/>
         <w:u w:val="none"/>
@@ -1960,6 +2221,89 @@
   <w:abstractNum w:abstractNumId="2">
     <w:lvl w:ilvl="0">
       <w:start w:val="1"/>
+      <w:numFmt w:val="decimal"/>
+      <w:lvlText w:val="%1."/>
+      <w:lvlJc w:val="left"/>
+      <w:pPr>
+        <w:ind w:left="720" w:hanging="360"/>
+      </w:pPr>
+    </w:lvl>
+    <w:lvl w:ilvl="1">
+      <w:start w:val="1"/>
+      <w:numFmt w:val="lowerLetter"/>
+      <w:lvlText w:val="%2."/>
+      <w:lvlJc w:val="left"/>
+      <w:pPr>
+        <w:ind w:left="1440" w:hanging="360"/>
+      </w:pPr>
+    </w:lvl>
+    <w:lvl w:ilvl="2">
+      <w:start w:val="1"/>
+      <w:numFmt w:val="lowerRoman"/>
+      <w:lvlText w:val="%3."/>
+      <w:lvlJc w:val="right"/>
+      <w:pPr>
+        <w:ind w:left="2160" w:hanging="180"/>
+      </w:pPr>
+    </w:lvl>
+    <w:lvl w:ilvl="3">
+      <w:start w:val="1"/>
+      <w:numFmt w:val="decimal"/>
+      <w:lvlText w:val="%4."/>
+      <w:lvlJc w:val="left"/>
+      <w:pPr>
+        <w:ind w:left="2880" w:hanging="360"/>
+      </w:pPr>
+    </w:lvl>
+    <w:lvl w:ilvl="4">
+      <w:start w:val="1"/>
+      <w:numFmt w:val="lowerLetter"/>
+      <w:lvlText w:val="%5."/>
+      <w:lvlJc w:val="left"/>
+      <w:pPr>
+        <w:ind w:left="3600" w:hanging="360"/>
+      </w:pPr>
+    </w:lvl>
+    <w:lvl w:ilvl="5">
+      <w:start w:val="1"/>
+      <w:numFmt w:val="lowerRoman"/>
+      <w:lvlText w:val="%6."/>
+      <w:lvlJc w:val="right"/>
+      <w:pPr>
+        <w:ind w:left="4320" w:hanging="180"/>
+      </w:pPr>
+    </w:lvl>
+    <w:lvl w:ilvl="6">
+      <w:start w:val="1"/>
+      <w:numFmt w:val="decimal"/>
+      <w:lvlText w:val="%7."/>
+      <w:lvlJc w:val="left"/>
+      <w:pPr>
+        <w:ind w:left="5040" w:hanging="360"/>
+      </w:pPr>
+    </w:lvl>
+    <w:lvl w:ilvl="7">
+      <w:start w:val="1"/>
+      <w:numFmt w:val="lowerLetter"/>
+      <w:lvlText w:val="%8."/>
+      <w:lvlJc w:val="left"/>
+      <w:pPr>
+        <w:ind w:left="5760" w:hanging="360"/>
+      </w:pPr>
+    </w:lvl>
+    <w:lvl w:ilvl="8">
+      <w:start w:val="1"/>
+      <w:numFmt w:val="lowerRoman"/>
+      <w:lvlText w:val="%9."/>
+      <w:lvlJc w:val="right"/>
+      <w:pPr>
+        <w:ind w:left="6480" w:hanging="180"/>
+      </w:pPr>
+    </w:lvl>
+  </w:abstractNum>
+  <w:abstractNum w:abstractNumId="3">
+    <w:lvl w:ilvl="0">
+      <w:start w:val="1"/>
       <w:numFmt w:val="none"/>
       <w:suff w:val="nothing"/>
       <w:lvlText w:val=""/>
@@ -2054,6 +2398,9 @@
   </w:num>
   <w:num w:numId="2">
     <w:abstractNumId w:val="2"/>
+  </w:num>
+  <w:num w:numId="3">
+    <w:abstractNumId w:val="3"/>
   </w:num>
 </w:numbering>
 </file>
@@ -3481,8 +3828,8 @@
       <w:w w:val="100"/>
       <w:kern w:val="0"/>
       <w:position w:val="0"/>
-      <w:sz w:val="22"/>
-      <w:sz w:val="22"/>
+      <w:sz w:val="24"/>
+      <w:sz w:val="24"/>
       <w:szCs w:val="0"/>
       <w:u w:val="none"/>
       <w:vertAlign w:val="baseline"/>
@@ -3491,244 +3838,6 @@
   </w:style>
   <w:style w:type="character" w:styleId="ListLabel8">
     <w:name w:val="ListLabel 8"/>
-    <w:qFormat/>
-    <w:rPr>
-      <w:lang w:val="en-GB"/>
-    </w:rPr>
-  </w:style>
-  <w:style w:type="character" w:styleId="ListLabel9">
-    <w:name w:val="ListLabel 9"/>
-    <w:qFormat/>
-    <w:rPr>
-      <w:rFonts w:cs="Arial"/>
-      <w:b/>
-      <w:bCs w:val="false"/>
-      <w:i w:val="false"/>
-      <w:iCs w:val="false"/>
-      <w:caps w:val="false"/>
-      <w:smallCaps w:val="false"/>
-      <w:strike w:val="false"/>
-      <w:dstrike w:val="false"/>
-      <w:vanish w:val="false"/>
-      <w:color w:val="000000"/>
-      <w:spacing w:val="0"/>
-      <w:w w:val="100"/>
-      <w:kern w:val="0"/>
-      <w:position w:val="0"/>
-      <w:sz w:val="22"/>
-      <w:sz w:val="22"/>
-      <w:szCs w:val="0"/>
-      <w:u w:val="none"/>
-      <w:vertAlign w:val="baseline"/>
-      <w:em w:val="none"/>
-    </w:rPr>
-  </w:style>
-  <w:style w:type="character" w:styleId="ListLabel10">
-    <w:name w:val="ListLabel 10"/>
-    <w:qFormat/>
-    <w:rPr>
-      <w:lang w:val="en-GB"/>
-    </w:rPr>
-  </w:style>
-  <w:style w:type="character" w:styleId="ListLabel11">
-    <w:name w:val="ListLabel 11"/>
-    <w:qFormat/>
-    <w:rPr>
-      <w:rFonts w:cs="Arial"/>
-      <w:b/>
-      <w:bCs w:val="false"/>
-      <w:i w:val="false"/>
-      <w:iCs w:val="false"/>
-      <w:caps w:val="false"/>
-      <w:smallCaps w:val="false"/>
-      <w:strike w:val="false"/>
-      <w:dstrike w:val="false"/>
-      <w:vanish w:val="false"/>
-      <w:color w:val="000000"/>
-      <w:spacing w:val="0"/>
-      <w:w w:val="100"/>
-      <w:kern w:val="0"/>
-      <w:position w:val="0"/>
-      <w:sz w:val="22"/>
-      <w:sz w:val="22"/>
-      <w:szCs w:val="0"/>
-      <w:u w:val="none"/>
-      <w:vertAlign w:val="baseline"/>
-      <w:em w:val="none"/>
-    </w:rPr>
-  </w:style>
-  <w:style w:type="character" w:styleId="ListLabel12">
-    <w:name w:val="ListLabel 12"/>
-    <w:qFormat/>
-    <w:rPr>
-      <w:lang w:val="en-GB"/>
-    </w:rPr>
-  </w:style>
-  <w:style w:type="character" w:styleId="ListLabel13">
-    <w:name w:val="ListLabel 13"/>
-    <w:qFormat/>
-    <w:rPr>
-      <w:rFonts w:cs="Arial"/>
-      <w:b/>
-      <w:bCs w:val="false"/>
-      <w:i w:val="false"/>
-      <w:iCs w:val="false"/>
-      <w:caps w:val="false"/>
-      <w:smallCaps w:val="false"/>
-      <w:strike w:val="false"/>
-      <w:dstrike w:val="false"/>
-      <w:vanish w:val="false"/>
-      <w:color w:val="000000"/>
-      <w:spacing w:val="0"/>
-      <w:w w:val="100"/>
-      <w:kern w:val="0"/>
-      <w:position w:val="0"/>
-      <w:sz w:val="22"/>
-      <w:sz w:val="22"/>
-      <w:szCs w:val="0"/>
-      <w:u w:val="none"/>
-      <w:vertAlign w:val="baseline"/>
-      <w:em w:val="none"/>
-    </w:rPr>
-  </w:style>
-  <w:style w:type="character" w:styleId="ListLabel14">
-    <w:name w:val="ListLabel 14"/>
-    <w:qFormat/>
-    <w:rPr>
-      <w:lang w:val="en-GB"/>
-    </w:rPr>
-  </w:style>
-  <w:style w:type="character" w:styleId="ListLabel15">
-    <w:name w:val="ListLabel 15"/>
-    <w:qFormat/>
-    <w:rPr>
-      <w:rFonts w:cs="Arial"/>
-      <w:b/>
-      <w:bCs w:val="false"/>
-      <w:i w:val="false"/>
-      <w:iCs w:val="false"/>
-      <w:caps w:val="false"/>
-      <w:smallCaps w:val="false"/>
-      <w:strike w:val="false"/>
-      <w:dstrike w:val="false"/>
-      <w:vanish w:val="false"/>
-      <w:color w:val="000000"/>
-      <w:spacing w:val="0"/>
-      <w:w w:val="100"/>
-      <w:kern w:val="0"/>
-      <w:position w:val="0"/>
-      <w:sz w:val="22"/>
-      <w:sz w:val="22"/>
-      <w:szCs w:val="0"/>
-      <w:u w:val="none"/>
-      <w:vertAlign w:val="baseline"/>
-      <w:em w:val="none"/>
-    </w:rPr>
-  </w:style>
-  <w:style w:type="character" w:styleId="ListLabel16">
-    <w:name w:val="ListLabel 16"/>
-    <w:qFormat/>
-    <w:rPr>
-      <w:lang w:val="en-GB"/>
-    </w:rPr>
-  </w:style>
-  <w:style w:type="character" w:styleId="ListLabel17">
-    <w:name w:val="ListLabel 17"/>
-    <w:qFormat/>
-    <w:rPr>
-      <w:rFonts w:cs="Arial"/>
-      <w:b/>
-      <w:bCs w:val="false"/>
-      <w:i w:val="false"/>
-      <w:iCs w:val="false"/>
-      <w:caps w:val="false"/>
-      <w:smallCaps w:val="false"/>
-      <w:strike w:val="false"/>
-      <w:dstrike w:val="false"/>
-      <w:vanish w:val="false"/>
-      <w:color w:val="000000"/>
-      <w:spacing w:val="0"/>
-      <w:w w:val="100"/>
-      <w:kern w:val="0"/>
-      <w:position w:val="0"/>
-      <w:sz w:val="22"/>
-      <w:sz w:val="22"/>
-      <w:szCs w:val="0"/>
-      <w:u w:val="none"/>
-      <w:vertAlign w:val="baseline"/>
-      <w:em w:val="none"/>
-    </w:rPr>
-  </w:style>
-  <w:style w:type="character" w:styleId="ListLabel18">
-    <w:name w:val="ListLabel 18"/>
-    <w:qFormat/>
-    <w:rPr>
-      <w:lang w:val="en-GB"/>
-    </w:rPr>
-  </w:style>
-  <w:style w:type="character" w:styleId="ListLabel19">
-    <w:name w:val="ListLabel 19"/>
-    <w:qFormat/>
-    <w:rPr>
-      <w:rFonts w:cs="Arial"/>
-      <w:b/>
-      <w:bCs w:val="false"/>
-      <w:i w:val="false"/>
-      <w:iCs w:val="false"/>
-      <w:caps w:val="false"/>
-      <w:smallCaps w:val="false"/>
-      <w:strike w:val="false"/>
-      <w:dstrike w:val="false"/>
-      <w:vanish w:val="false"/>
-      <w:color w:val="000000"/>
-      <w:spacing w:val="0"/>
-      <w:w w:val="100"/>
-      <w:kern w:val="0"/>
-      <w:position w:val="0"/>
-      <w:sz w:val="22"/>
-      <w:sz w:val="22"/>
-      <w:szCs w:val="0"/>
-      <w:u w:val="none"/>
-      <w:vertAlign w:val="baseline"/>
-      <w:em w:val="none"/>
-    </w:rPr>
-  </w:style>
-  <w:style w:type="character" w:styleId="ListLabel20">
-    <w:name w:val="ListLabel 20"/>
-    <w:qFormat/>
-    <w:rPr>
-      <w:lang w:val="en-GB"/>
-    </w:rPr>
-  </w:style>
-  <w:style w:type="character" w:styleId="ListLabel21">
-    <w:name w:val="ListLabel 21"/>
-    <w:qFormat/>
-    <w:rPr>
-      <w:rFonts w:cs="Arial"/>
-      <w:b/>
-      <w:bCs w:val="false"/>
-      <w:i w:val="false"/>
-      <w:iCs w:val="false"/>
-      <w:caps w:val="false"/>
-      <w:smallCaps w:val="false"/>
-      <w:strike w:val="false"/>
-      <w:dstrike w:val="false"/>
-      <w:vanish w:val="false"/>
-      <w:color w:val="000000"/>
-      <w:spacing w:val="0"/>
-      <w:w w:val="100"/>
-      <w:kern w:val="0"/>
-      <w:position w:val="0"/>
-      <w:sz w:val="22"/>
-      <w:sz w:val="22"/>
-      <w:szCs w:val="0"/>
-      <w:u w:val="none"/>
-      <w:vertAlign w:val="baseline"/>
-      <w:em w:val="none"/>
-    </w:rPr>
-  </w:style>
-  <w:style w:type="character" w:styleId="ListLabel22">
-    <w:name w:val="ListLabel 22"/>
     <w:qFormat/>
     <w:rPr>
       <w:lang w:val="en-GB"/>
@@ -4836,6 +4945,16 @@
       <w:bCs/>
       <w:lang w:eastAsia="fr-FR"/>
     </w:rPr>
+  </w:style>
+  <w:style w:type="paragraph" w:styleId="Quotations">
+    <w:name w:val="Quotations"/>
+    <w:basedOn w:val="Normal"/>
+    <w:qFormat/>
+    <w:pPr>
+      <w:spacing w:before="0" w:after="283"/>
+      <w:ind w:left="567" w:right="567" w:hanging="0"/>
+    </w:pPr>
+    <w:rPr/>
   </w:style>
   <w:style w:type="numbering" w:styleId="NoList" w:default="1">
     <w:name w:val="No List"/>
@@ -5179,7 +5298,7 @@
 </file>
 
 <file path=customXml/itemProps1.xml><?xml version="1.0" encoding="utf-8"?>
-<ds:datastoreItem xmlns:ds="http://schemas.openxmlformats.org/officeDocument/2006/customXml" ds:itemID="{B01B3363-868A-4388-97D7-E069C21CB756}">
+<ds:datastoreItem xmlns:ds="http://schemas.openxmlformats.org/officeDocument/2006/customXml" ds:itemID="{0D989A66-F4D4-46D6-ADA4-834A6942FE28}">
   <ds:schemaRefs>
     <ds:schemaRef ds:uri="http://schemas.openxmlformats.org/officeDocument/2006/bibliography"/>
   </ds:schemaRefs>
@@ -5187,7 +5306,7 @@
 </file>
 
 <file path=customXml/itemProps2.xml><?xml version="1.0" encoding="utf-8"?>
-<ds:datastoreItem xmlns:ds="http://schemas.openxmlformats.org/officeDocument/2006/customXml" ds:itemID="{87FB1079-CF31-4B74-AA9C-CD3CB57C9A8F}">
+<ds:datastoreItem xmlns:ds="http://schemas.openxmlformats.org/officeDocument/2006/customXml" ds:itemID="{22E4062E-E0B4-49AF-AF6F-278DE1C0D0CA}">
   <ds:schemaRefs>
     <ds:schemaRef ds:uri="http://schemas.openxmlformats.org/officeDocument/2006/bibliography"/>
   </ds:schemaRefs>

</xml_diff>

<commit_message>
Add FR deliverables for GDPR record
</commit_message>
<xml_diff>
--- a/deliveries/cases/FR/6.docx
+++ b/deliveries/cases/FR/6.docx
@@ -949,7 +949,7 @@
             </w:rPr>
             <w:fldChar w:fldCharType="separate"/>
           </w:r>
-          <w:hyperlink w:anchor="_Toc13052166" w:history="1">
+          <w:hyperlink w:anchor="_Toc16686914" w:history="1">
             <w:r>
               <w:rPr>
                 <w:rStyle w:val="Hyperlink"/>
@@ -996,7 +996,7 @@
                 <w:noProof/>
                 <w:webHidden/>
               </w:rPr>
-              <w:instrText xml:space="preserve"> PAGEREF _Toc13052166 \h </w:instrText>
+              <w:instrText xml:space="preserve"> PAGEREF _Toc16686914 \h </w:instrText>
             </w:r>
             <w:r>
               <w:rPr>
@@ -1043,7 +1043,7 @@
               <w:lang w:eastAsia="en-US"/>
             </w:rPr>
           </w:pPr>
-          <w:hyperlink w:anchor="_Toc13052167" w:history="1">
+          <w:hyperlink w:anchor="_Toc16686915" w:history="1">
             <w:r>
               <w:rPr>
                 <w:rStyle w:val="Hyperlink"/>
@@ -1090,7 +1090,7 @@
                 <w:noProof/>
                 <w:webHidden/>
               </w:rPr>
-              <w:instrText xml:space="preserve"> PAGEREF _Toc13052167 \h </w:instrText>
+              <w:instrText xml:space="preserve"> PAGEREF _Toc16686915 \h </w:instrText>
             </w:r>
             <w:r>
               <w:rPr>
@@ -1137,7 +1137,7 @@
               <w:lang w:eastAsia="en-US"/>
             </w:rPr>
           </w:pPr>
-          <w:hyperlink w:anchor="_Toc13052168" w:history="1">
+          <w:hyperlink w:anchor="_Toc16686916" w:history="1">
             <w:r>
               <w:rPr>
                 <w:rStyle w:val="Hyperlink"/>
@@ -1163,7 +1163,15 @@
                 <w:noProof/>
                 <w:lang w:val="fr-FR" w:eastAsia="en-GB" w:bidi="en-GB"/>
               </w:rPr>
-              <w:t>Catégories de données à caractère personnel</w:t>
+              <w:t xml:space="preserve">Catégories de données à caractère personnel et </w:t>
+            </w:r>
+            <w:r>
+              <w:rPr>
+                <w:rStyle w:val="Hyperlink"/>
+                <w:noProof/>
+                <w:lang w:val="fr-FR"/>
+              </w:rPr>
+              <w:t>de personnes concernées</w:t>
             </w:r>
             <w:r>
               <w:rPr>
@@ -1184,7 +1192,7 @@
                 <w:noProof/>
                 <w:webHidden/>
               </w:rPr>
-              <w:instrText xml:space="preserve"> PAGEREF _Toc13052168 \h </w:instrText>
+              <w:instrText xml:space="preserve"> PAGEREF _Toc16686916 \h </w:instrText>
             </w:r>
             <w:r>
               <w:rPr>
@@ -1231,7 +1239,7 @@
               <w:lang w:eastAsia="en-US"/>
             </w:rPr>
           </w:pPr>
-          <w:hyperlink w:anchor="_Toc13052169" w:history="1">
+          <w:hyperlink w:anchor="_Toc16686917" w:history="1">
             <w:r>
               <w:rPr>
                 <w:rStyle w:val="Hyperlink"/>
@@ -1278,7 +1286,7 @@
                 <w:noProof/>
                 <w:webHidden/>
               </w:rPr>
-              <w:instrText xml:space="preserve"> PAGEREF _Toc13052169 \h </w:instrText>
+              <w:instrText xml:space="preserve"> PAGEREF _Toc16686917 \h </w:instrText>
             </w:r>
             <w:r>
               <w:rPr>
@@ -1325,7 +1333,7 @@
               <w:lang w:eastAsia="en-US"/>
             </w:rPr>
           </w:pPr>
-          <w:hyperlink w:anchor="_Toc13052170" w:history="1">
+          <w:hyperlink w:anchor="_Toc16686918" w:history="1">
             <w:r>
               <w:rPr>
                 <w:rStyle w:val="Hyperlink"/>
@@ -1359,7 +1367,7 @@
                 <w:noProof/>
                 <w:lang w:val="fr-FR" w:eastAsia="en-GB" w:bidi="en-GB"/>
               </w:rPr>
-              <w:t>internationals</w:t>
+              <w:t>internationaux</w:t>
             </w:r>
             <w:r>
               <w:rPr>
@@ -1380,7 +1388,7 @@
                 <w:noProof/>
                 <w:webHidden/>
               </w:rPr>
-              <w:instrText xml:space="preserve"> PAGEREF _Toc13052170 \h </w:instrText>
+              <w:instrText xml:space="preserve"> PAGEREF _Toc16686918 \h </w:instrText>
             </w:r>
             <w:r>
               <w:rPr>
@@ -1427,7 +1435,7 @@
               <w:lang w:eastAsia="en-US"/>
             </w:rPr>
           </w:pPr>
-          <w:hyperlink w:anchor="_Toc13052171" w:history="1">
+          <w:hyperlink w:anchor="_Toc16686919" w:history="1">
             <w:r>
               <w:rPr>
                 <w:rStyle w:val="Hyperlink"/>
@@ -1490,7 +1498,7 @@
                 <w:noProof/>
                 <w:webHidden/>
               </w:rPr>
-              <w:instrText xml:space="preserve"> PAGEREF _Toc13052171 \h </w:instrText>
+              <w:instrText xml:space="preserve"> PAGEREF _Toc16686919 \h </w:instrText>
             </w:r>
             <w:r>
               <w:rPr>
@@ -1554,14 +1562,14 @@
           <w:lang w:val="fr-FR" w:eastAsia="en-GB" w:bidi="en-GB"/>
         </w:rPr>
       </w:pPr>
-      <w:r>
-        <w:rPr>
-          <w:lang w:val="fr-FR" w:eastAsia="en-GB" w:bidi="en-GB"/>
-        </w:rPr>
-        <w:br w:type="page"/>
-      </w:r>
       <w:bookmarkStart w:id="8" w:name="_GoBack"/>
       <w:bookmarkEnd w:id="8"/>
+      <w:r>
+        <w:rPr>
+          <w:lang w:val="fr-FR" w:eastAsia="en-GB" w:bidi="en-GB"/>
+        </w:rPr>
+        <w:br w:type="page"/>
+      </w:r>
     </w:p>
     <w:p>
       <w:pPr>
@@ -1570,11 +1578,12 @@
           <w:ilvl w:val="0"/>
           <w:numId w:val="11"/>
         </w:numPr>
+        <w:ind w:left="284"/>
         <w:rPr>
           <w:lang w:val="fr-FR" w:eastAsia="en-GB" w:bidi="en-GB"/>
         </w:rPr>
       </w:pPr>
-      <w:bookmarkStart w:id="9" w:name="_Toc13052166"/>
+      <w:bookmarkStart w:id="9" w:name="_Toc16686914"/>
       <w:r>
         <w:rPr>
           <w:lang w:val="fr-FR" w:eastAsia="en-GB" w:bidi="en-GB"/>
@@ -1596,11 +1605,12 @@
           <w:ilvl w:val="0"/>
           <w:numId w:val="11"/>
         </w:numPr>
+        <w:ind w:left="284"/>
         <w:rPr>
           <w:lang w:val="fr-FR" w:eastAsia="en-GB" w:bidi="en-GB"/>
         </w:rPr>
       </w:pPr>
-      <w:bookmarkStart w:id="10" w:name="_Toc13052167"/>
+      <w:bookmarkStart w:id="10" w:name="_Toc16686915"/>
       <w:r>
         <w:rPr>
           <w:lang w:val="fr-FR" w:eastAsia="en-GB" w:bidi="en-GB"/>
@@ -1621,24 +1631,31 @@
           <w:ilvl w:val="0"/>
           <w:numId w:val="11"/>
         </w:numPr>
+        <w:ind w:left="284"/>
         <w:rPr>
           <w:lang w:val="fr-FR" w:eastAsia="en-GB" w:bidi="en-GB"/>
         </w:rPr>
       </w:pPr>
-      <w:bookmarkStart w:id="11" w:name="_Toc13052168"/>
+      <w:bookmarkStart w:id="11" w:name="_Toc16686916"/>
       <w:r>
         <w:rPr>
           <w:lang w:val="fr-FR" w:eastAsia="en-GB" w:bidi="en-GB"/>
         </w:rPr>
-        <w:t>Catégories de données à caractère personnel</w:t>
+        <w:t xml:space="preserve">Catégories de données à caractère personnel </w:t>
+      </w:r>
+      <w:r>
+        <w:rPr>
+          <w:lang w:val="fr-FR" w:eastAsia="en-GB" w:bidi="en-GB"/>
+        </w:rPr>
+        <w:t xml:space="preserve">et </w:t>
+      </w:r>
+      <w:r>
+        <w:rPr>
+          <w:lang w:val="fr-FR"/>
+        </w:rPr>
+        <w:t>de personnes concernées</w:t>
       </w:r>
       <w:bookmarkEnd w:id="11"/>
-      <w:r>
-        <w:rPr>
-          <w:lang w:val="fr-FR" w:eastAsia="en-GB" w:bidi="en-GB"/>
-        </w:rPr>
-        <w:t xml:space="preserve"> </w:t>
-      </w:r>
     </w:p>
     <w:p>
       <w:r>
@@ -1652,11 +1669,12 @@
           <w:ilvl w:val="0"/>
           <w:numId w:val="11"/>
         </w:numPr>
+        <w:ind w:left="284"/>
         <w:rPr>
           <w:lang w:val="fr-FR"/>
         </w:rPr>
       </w:pPr>
-      <w:bookmarkStart w:id="12" w:name="_Toc13052169"/>
+      <w:bookmarkStart w:id="12" w:name="_Toc16686917"/>
       <w:r>
         <w:rPr>
           <w:lang w:val="fr-FR" w:eastAsia="en-GB" w:bidi="en-GB"/>
@@ -1691,11 +1709,12 @@
           <w:ilvl w:val="0"/>
           <w:numId w:val="11"/>
         </w:numPr>
+        <w:ind w:left="284"/>
         <w:rPr>
           <w:lang w:val="fr-FR"/>
         </w:rPr>
       </w:pPr>
-      <w:bookmarkStart w:id="13" w:name="_Toc13052170"/>
+      <w:bookmarkStart w:id="13" w:name="_Toc16686918"/>
       <w:r>
         <w:rPr>
           <w:lang w:val="fr-FR"/>
@@ -1706,7 +1725,7 @@
         <w:rPr>
           <w:lang w:val="fr-FR" w:eastAsia="en-GB" w:bidi="en-GB"/>
         </w:rPr>
-        <w:t>internationals</w:t>
+        <w:t>internationaux</w:t>
       </w:r>
       <w:bookmarkEnd w:id="13"/>
     </w:p>
@@ -1730,11 +1749,12 @@
           <w:ilvl w:val="0"/>
           <w:numId w:val="11"/>
         </w:numPr>
+        <w:ind w:left="284"/>
         <w:rPr>
           <w:lang w:val="fr-FR"/>
         </w:rPr>
       </w:pPr>
-      <w:bookmarkStart w:id="14" w:name="_Toc13052171"/>
+      <w:bookmarkStart w:id="14" w:name="_Toc16686919"/>
       <w:r>
         <w:rPr>
           <w:bCs w:val="0"/>
@@ -6471,7 +6491,7 @@
 </file>
 
 <file path=customXml/itemProps1.xml><?xml version="1.0" encoding="utf-8"?>
-<ds:datastoreItem xmlns:ds="http://schemas.openxmlformats.org/officeDocument/2006/customXml" ds:itemID="{DDA82864-AB00-486D-ACAD-A39BE980EB34}">
+<ds:datastoreItem xmlns:ds="http://schemas.openxmlformats.org/officeDocument/2006/customXml" ds:itemID="{8A593078-D9C3-44DD-8601-BC8AD2EBA2C9}">
   <ds:schemaRefs>
     <ds:schemaRef ds:uri="http://schemas.openxmlformats.org/officeDocument/2006/bibliography"/>
   </ds:schemaRefs>
@@ -6479,7 +6499,7 @@
 </file>
 
 <file path=customXml/itemProps2.xml><?xml version="1.0" encoding="utf-8"?>
-<ds:datastoreItem xmlns:ds="http://schemas.openxmlformats.org/officeDocument/2006/customXml" ds:itemID="{EA33B433-7F3E-480C-A9AC-E63597ED2F5F}">
+<ds:datastoreItem xmlns:ds="http://schemas.openxmlformats.org/officeDocument/2006/customXml" ds:itemID="{DE9939C8-B4D3-4F80-A9BF-3B15479F93C7}">
   <ds:schemaRefs>
     <ds:schemaRef ds:uri="http://schemas.openxmlformats.org/officeDocument/2006/bibliography"/>
   </ds:schemaRefs>

</xml_diff>

<commit_message>
Fix typo for FR deliverable
</commit_message>
<xml_diff>
--- a/deliveries/cases/FR/6.docx
+++ b/deliveries/cases/FR/6.docx
@@ -914,6 +914,8 @@
             </w:rPr>
             <w:t>Table des matières</w:t>
           </w:r>
+          <w:bookmarkStart w:id="8" w:name="_GoBack"/>
+          <w:bookmarkEnd w:id="8"/>
         </w:p>
         <w:p>
           <w:pPr>
@@ -949,7 +951,7 @@
             </w:rPr>
             <w:fldChar w:fldCharType="separate"/>
           </w:r>
-          <w:hyperlink w:anchor="_Toc16686914" w:history="1">
+          <w:hyperlink w:anchor="_Toc16687828" w:history="1">
             <w:r>
               <w:rPr>
                 <w:rStyle w:val="Hyperlink"/>
@@ -996,7 +998,7 @@
                 <w:noProof/>
                 <w:webHidden/>
               </w:rPr>
-              <w:instrText xml:space="preserve"> PAGEREF _Toc16686914 \h </w:instrText>
+              <w:instrText xml:space="preserve"> PAGEREF _Toc16687828 \h </w:instrText>
             </w:r>
             <w:r>
               <w:rPr>
@@ -1043,7 +1045,7 @@
               <w:lang w:eastAsia="en-US"/>
             </w:rPr>
           </w:pPr>
-          <w:hyperlink w:anchor="_Toc16686915" w:history="1">
+          <w:hyperlink w:anchor="_Toc16687829" w:history="1">
             <w:r>
               <w:rPr>
                 <w:rStyle w:val="Hyperlink"/>
@@ -1090,7 +1092,7 @@
                 <w:noProof/>
                 <w:webHidden/>
               </w:rPr>
-              <w:instrText xml:space="preserve"> PAGEREF _Toc16686915 \h </w:instrText>
+              <w:instrText xml:space="preserve"> PAGEREF _Toc16687829 \h </w:instrText>
             </w:r>
             <w:r>
               <w:rPr>
@@ -1137,7 +1139,7 @@
               <w:lang w:eastAsia="en-US"/>
             </w:rPr>
           </w:pPr>
-          <w:hyperlink w:anchor="_Toc16686916" w:history="1">
+          <w:hyperlink w:anchor="_Toc16687830" w:history="1">
             <w:r>
               <w:rPr>
                 <w:rStyle w:val="Hyperlink"/>
@@ -1163,7 +1165,7 @@
                 <w:noProof/>
                 <w:lang w:val="fr-FR" w:eastAsia="en-GB" w:bidi="en-GB"/>
               </w:rPr>
-              <w:t xml:space="preserve">Catégories de données à caractère personnel et </w:t>
+              <w:t>Catégories de</w:t>
             </w:r>
             <w:r>
               <w:rPr>
@@ -1171,7 +1173,15 @@
                 <w:noProof/>
                 <w:lang w:val="fr-FR"/>
               </w:rPr>
-              <w:t>de personnes concernées</w:t>
+              <w:t xml:space="preserve"> personnes concernées</w:t>
+            </w:r>
+            <w:r>
+              <w:rPr>
+                <w:rStyle w:val="Hyperlink"/>
+                <w:noProof/>
+                <w:lang w:val="fr-FR" w:eastAsia="en-GB" w:bidi="en-GB"/>
+              </w:rPr>
+              <w:t xml:space="preserve"> et de données à caractère personnel</w:t>
             </w:r>
             <w:r>
               <w:rPr>
@@ -1192,7 +1202,7 @@
                 <w:noProof/>
                 <w:webHidden/>
               </w:rPr>
-              <w:instrText xml:space="preserve"> PAGEREF _Toc16686916 \h </w:instrText>
+              <w:instrText xml:space="preserve"> PAGEREF _Toc16687830 \h </w:instrText>
             </w:r>
             <w:r>
               <w:rPr>
@@ -1239,7 +1249,7 @@
               <w:lang w:eastAsia="en-US"/>
             </w:rPr>
           </w:pPr>
-          <w:hyperlink w:anchor="_Toc16686917" w:history="1">
+          <w:hyperlink w:anchor="_Toc16687831" w:history="1">
             <w:r>
               <w:rPr>
                 <w:rStyle w:val="Hyperlink"/>
@@ -1286,7 +1296,7 @@
                 <w:noProof/>
                 <w:webHidden/>
               </w:rPr>
-              <w:instrText xml:space="preserve"> PAGEREF _Toc16686917 \h </w:instrText>
+              <w:instrText xml:space="preserve"> PAGEREF _Toc16687831 \h </w:instrText>
             </w:r>
             <w:r>
               <w:rPr>
@@ -1333,7 +1343,7 @@
               <w:lang w:eastAsia="en-US"/>
             </w:rPr>
           </w:pPr>
-          <w:hyperlink w:anchor="_Toc16686918" w:history="1">
+          <w:hyperlink w:anchor="_Toc16687832" w:history="1">
             <w:r>
               <w:rPr>
                 <w:rStyle w:val="Hyperlink"/>
@@ -1388,7 +1398,7 @@
                 <w:noProof/>
                 <w:webHidden/>
               </w:rPr>
-              <w:instrText xml:space="preserve"> PAGEREF _Toc16686918 \h </w:instrText>
+              <w:instrText xml:space="preserve"> PAGEREF _Toc16687832 \h </w:instrText>
             </w:r>
             <w:r>
               <w:rPr>
@@ -1435,7 +1445,7 @@
               <w:lang w:eastAsia="en-US"/>
             </w:rPr>
           </w:pPr>
-          <w:hyperlink w:anchor="_Toc16686919" w:history="1">
+          <w:hyperlink w:anchor="_Toc16687833" w:history="1">
             <w:r>
               <w:rPr>
                 <w:rStyle w:val="Hyperlink"/>
@@ -1498,7 +1508,7 @@
                 <w:noProof/>
                 <w:webHidden/>
               </w:rPr>
-              <w:instrText xml:space="preserve"> PAGEREF _Toc16686919 \h </w:instrText>
+              <w:instrText xml:space="preserve"> PAGEREF _Toc16687833 \h </w:instrText>
             </w:r>
             <w:r>
               <w:rPr>
@@ -1562,8 +1572,6 @@
           <w:lang w:val="fr-FR" w:eastAsia="en-GB" w:bidi="en-GB"/>
         </w:rPr>
       </w:pPr>
-      <w:bookmarkStart w:id="8" w:name="_GoBack"/>
-      <w:bookmarkEnd w:id="8"/>
       <w:r>
         <w:rPr>
           <w:lang w:val="fr-FR" w:eastAsia="en-GB" w:bidi="en-GB"/>
@@ -1583,7 +1591,7 @@
           <w:lang w:val="fr-FR" w:eastAsia="en-GB" w:bidi="en-GB"/>
         </w:rPr>
       </w:pPr>
-      <w:bookmarkStart w:id="9" w:name="_Toc16686914"/>
+      <w:bookmarkStart w:id="9" w:name="_Toc16687828"/>
       <w:r>
         <w:rPr>
           <w:lang w:val="fr-FR" w:eastAsia="en-GB" w:bidi="en-GB"/>
@@ -1610,7 +1618,7 @@
           <w:lang w:val="fr-FR" w:eastAsia="en-GB" w:bidi="en-GB"/>
         </w:rPr>
       </w:pPr>
-      <w:bookmarkStart w:id="10" w:name="_Toc16686915"/>
+      <w:bookmarkStart w:id="10" w:name="_Toc16687829"/>
       <w:r>
         <w:rPr>
           <w:lang w:val="fr-FR" w:eastAsia="en-GB" w:bidi="en-GB"/>
@@ -1636,24 +1644,36 @@
           <w:lang w:val="fr-FR" w:eastAsia="en-GB" w:bidi="en-GB"/>
         </w:rPr>
       </w:pPr>
-      <w:bookmarkStart w:id="11" w:name="_Toc16686916"/>
+      <w:bookmarkStart w:id="11" w:name="_Toc16687830"/>
       <w:r>
         <w:rPr>
           <w:lang w:val="fr-FR" w:eastAsia="en-GB" w:bidi="en-GB"/>
         </w:rPr>
-        <w:t xml:space="preserve">Catégories de données à caractère personnel </w:t>
+        <w:t>Catégories de</w:t>
+      </w:r>
+      <w:r>
+        <w:rPr>
+          <w:lang w:val="fr-FR"/>
+        </w:rPr>
+        <w:t xml:space="preserve"> personnes concernées</w:t>
       </w:r>
       <w:r>
         <w:rPr>
           <w:lang w:val="fr-FR" w:eastAsia="en-GB" w:bidi="en-GB"/>
         </w:rPr>
-        <w:t xml:space="preserve">et </w:t>
-      </w:r>
-      <w:r>
-        <w:rPr>
-          <w:lang w:val="fr-FR"/>
-        </w:rPr>
-        <w:t>de personnes concernées</w:t>
+        <w:t xml:space="preserve"> </w:t>
+      </w:r>
+      <w:r>
+        <w:rPr>
+          <w:lang w:val="fr-FR" w:eastAsia="en-GB" w:bidi="en-GB"/>
+        </w:rPr>
+        <w:t xml:space="preserve">et de </w:t>
+      </w:r>
+      <w:r>
+        <w:rPr>
+          <w:lang w:val="fr-FR" w:eastAsia="en-GB" w:bidi="en-GB"/>
+        </w:rPr>
+        <w:t>données à caractère personnel</w:t>
       </w:r>
       <w:bookmarkEnd w:id="11"/>
     </w:p>
@@ -1674,7 +1694,7 @@
           <w:lang w:val="fr-FR"/>
         </w:rPr>
       </w:pPr>
-      <w:bookmarkStart w:id="12" w:name="_Toc16686917"/>
+      <w:bookmarkStart w:id="12" w:name="_Toc16687831"/>
       <w:r>
         <w:rPr>
           <w:lang w:val="fr-FR" w:eastAsia="en-GB" w:bidi="en-GB"/>
@@ -1714,7 +1734,7 @@
           <w:lang w:val="fr-FR"/>
         </w:rPr>
       </w:pPr>
-      <w:bookmarkStart w:id="13" w:name="_Toc16686918"/>
+      <w:bookmarkStart w:id="13" w:name="_Toc16687832"/>
       <w:r>
         <w:rPr>
           <w:lang w:val="fr-FR"/>
@@ -1754,7 +1774,7 @@
           <w:lang w:val="fr-FR"/>
         </w:rPr>
       </w:pPr>
-      <w:bookmarkStart w:id="14" w:name="_Toc16686919"/>
+      <w:bookmarkStart w:id="14" w:name="_Toc16687833"/>
       <w:r>
         <w:rPr>
           <w:bCs w:val="0"/>
@@ -2030,7 +2050,7 @@
         <w:noProof/>
         <w:color w:val="auto"/>
       </w:rPr>
-      <w:t>2</w:t>
+      <w:t>3</w:t>
     </w:r>
     <w:r>
       <w:rPr>
@@ -6491,7 +6511,7 @@
 </file>
 
 <file path=customXml/itemProps1.xml><?xml version="1.0" encoding="utf-8"?>
-<ds:datastoreItem xmlns:ds="http://schemas.openxmlformats.org/officeDocument/2006/customXml" ds:itemID="{8A593078-D9C3-44DD-8601-BC8AD2EBA2C9}">
+<ds:datastoreItem xmlns:ds="http://schemas.openxmlformats.org/officeDocument/2006/customXml" ds:itemID="{A7A9C828-400E-45C1-90B9-290F2FB8C64D}">
   <ds:schemaRefs>
     <ds:schemaRef ds:uri="http://schemas.openxmlformats.org/officeDocument/2006/bibliography"/>
   </ds:schemaRefs>
@@ -6499,7 +6519,7 @@
 </file>
 
 <file path=customXml/itemProps2.xml><?xml version="1.0" encoding="utf-8"?>
-<ds:datastoreItem xmlns:ds="http://schemas.openxmlformats.org/officeDocument/2006/customXml" ds:itemID="{DE9939C8-B4D3-4F80-A9BF-3B15479F93C7}">
+<ds:datastoreItem xmlns:ds="http://schemas.openxmlformats.org/officeDocument/2006/customXml" ds:itemID="{E6194879-0C43-48DF-9BFE-BF927685312F}">
   <ds:schemaRefs>
     <ds:schemaRef ds:uri="http://schemas.openxmlformats.org/officeDocument/2006/bibliography"/>
   </ds:schemaRefs>

</xml_diff>